<commit_message>
Added SCM and CI strategy doc
</commit_message>
<xml_diff>
--- a/Word-Docs/Jenkins-Build-Node-Configuration-20180124.docx
+++ b/Word-Docs/Jenkins-Build-Node-Configuration-20180124.docx
@@ -760,13 +760,14 @@
       <w:pPr>
         <w:pStyle w:val="NoSpacing"/>
       </w:pPr>
-      <w:bookmarkStart w:id="0" w:name="_GoBack"/>
-      <w:bookmarkEnd w:id="0"/>
     </w:p>
     <w:sectPr>
-      <w:headerReference w:type="default" r:id="rId16"/>
-      <w:footerReference w:type="even" r:id="rId17"/>
-      <w:footerReference w:type="default" r:id="rId18"/>
+      <w:headerReference w:type="even" r:id="rId16"/>
+      <w:headerReference w:type="default" r:id="rId17"/>
+      <w:footerReference w:type="even" r:id="rId18"/>
+      <w:footerReference w:type="default" r:id="rId19"/>
+      <w:headerReference w:type="first" r:id="rId20"/>
+      <w:footerReference w:type="first" r:id="rId21"/>
       <w:pgSz w:w="12240" w:h="15840"/>
       <w:pgMar w:top="1440" w:right="1440" w:bottom="1440" w:left="1440" w:header="720" w:footer="720" w:gutter="0"/>
       <w:cols w:space="720"/>
@@ -815,6 +816,11 @@
         <w:docPartUnique/>
       </w:docPartObj>
     </w:sdtPr>
+    <w:sdtEndPr>
+      <w:rPr>
+        <w:rStyle w:val="PageNumber"/>
+      </w:rPr>
+    </w:sdtEndPr>
     <w:sdtContent>
       <w:p>
         <w:pPr>
@@ -867,6 +873,11 @@
         <w:docPartUnique/>
       </w:docPartObj>
     </w:sdtPr>
+    <w:sdtEndPr>
+      <w:rPr>
+        <w:rStyle w:val="PageNumber"/>
+      </w:rPr>
+    </w:sdtEndPr>
     <w:sdtContent>
       <w:p>
         <w:pPr>
@@ -919,6 +930,16 @@
 </w:ftr>
 </file>
 
+<file path=word/footer3.xml><?xml version="1.0" encoding="utf-8"?>
+<w:ftr xmlns:wpc="http://schemas.microsoft.com/office/word/2010/wordprocessingCanvas" xmlns:cx="http://schemas.microsoft.com/office/drawing/2014/chartex" xmlns:cx1="http://schemas.microsoft.com/office/drawing/2015/9/8/chartex" xmlns:cx2="http://schemas.microsoft.com/office/drawing/2015/10/21/chartex" xmlns:cx3="http://schemas.microsoft.com/office/drawing/2016/5/9/chartex" xmlns:cx4="http://schemas.microsoft.com/office/drawing/2016/5/10/chartex" xmlns:cx5="http://schemas.microsoft.com/office/drawing/2016/5/11/chartex" xmlns:cx6="http://schemas.microsoft.com/office/drawing/2016/5/12/chartex" xmlns:cx7="http://schemas.microsoft.com/office/drawing/2016/5/13/chartex" xmlns:cx8="http://schemas.microsoft.com/office/drawing/2016/5/14/chartex" xmlns:mc="http://schemas.openxmlformats.org/markup-compatibility/2006" xmlns:aink="http://schemas.microsoft.com/office/drawing/2016/ink" xmlns:am3d="http://schemas.microsoft.com/office/drawing/2017/model3d" xmlns:o="urn:schemas-microsoft-com:office:office" xmlns:r="http://schemas.openxmlformats.org/officeDocument/2006/relationships" xmlns:m="http://schemas.openxmlformats.org/officeDocument/2006/math" xmlns:v="urn:schemas-microsoft-com:vml" xmlns:wp14="http://schemas.microsoft.com/office/word/2010/wordprocessingDrawing" xmlns:wp="http://schemas.openxmlformats.org/drawingml/2006/wordprocessingDrawing" xmlns:w10="urn:schemas-microsoft-com:office:word" xmlns:w="http://schemas.openxmlformats.org/wordprocessingml/2006/main" xmlns:w14="http://schemas.microsoft.com/office/word/2010/wordml" xmlns:w15="http://schemas.microsoft.com/office/word/2012/wordml" xmlns:w16cid="http://schemas.microsoft.com/office/word/2016/wordml/cid" xmlns:w16se="http://schemas.microsoft.com/office/word/2015/wordml/symex" xmlns:wpg="http://schemas.microsoft.com/office/word/2010/wordprocessingGroup" xmlns:wpi="http://schemas.microsoft.com/office/word/2010/wordprocessingInk" xmlns:wne="http://schemas.microsoft.com/office/word/2006/wordml" xmlns:wps="http://schemas.microsoft.com/office/word/2010/wordprocessingShape" mc:Ignorable="w14 w15 w16se w16cid wp14">
+  <w:p>
+    <w:pPr>
+      <w:pStyle w:val="Footer"/>
+    </w:pPr>
+  </w:p>
+</w:ftr>
+</file>
+
 <file path=word/footnotes.xml><?xml version="1.0" encoding="utf-8"?>
 <w:footnotes xmlns:wpc="http://schemas.microsoft.com/office/word/2010/wordprocessingCanvas" xmlns:cx="http://schemas.microsoft.com/office/drawing/2014/chartex" xmlns:cx1="http://schemas.microsoft.com/office/drawing/2015/9/8/chartex" xmlns:cx2="http://schemas.microsoft.com/office/drawing/2015/10/21/chartex" xmlns:cx3="http://schemas.microsoft.com/office/drawing/2016/5/9/chartex" xmlns:cx4="http://schemas.microsoft.com/office/drawing/2016/5/10/chartex" xmlns:cx5="http://schemas.microsoft.com/office/drawing/2016/5/11/chartex" xmlns:cx6="http://schemas.microsoft.com/office/drawing/2016/5/12/chartex" xmlns:cx7="http://schemas.microsoft.com/office/drawing/2016/5/13/chartex" xmlns:cx8="http://schemas.microsoft.com/office/drawing/2016/5/14/chartex" xmlns:mc="http://schemas.openxmlformats.org/markup-compatibility/2006" xmlns:aink="http://schemas.microsoft.com/office/drawing/2016/ink" xmlns:am3d="http://schemas.microsoft.com/office/drawing/2017/model3d" xmlns:o="urn:schemas-microsoft-com:office:office" xmlns:r="http://schemas.openxmlformats.org/officeDocument/2006/relationships" xmlns:m="http://schemas.openxmlformats.org/officeDocument/2006/math" xmlns:v="urn:schemas-microsoft-com:vml" xmlns:wp14="http://schemas.microsoft.com/office/word/2010/wordprocessingDrawing" xmlns:wp="http://schemas.openxmlformats.org/drawingml/2006/wordprocessingDrawing" xmlns:w10="urn:schemas-microsoft-com:office:word" xmlns:w="http://schemas.openxmlformats.org/wordprocessingml/2006/main" xmlns:w14="http://schemas.microsoft.com/office/word/2010/wordml" xmlns:w15="http://schemas.microsoft.com/office/word/2012/wordml" xmlns:w16cid="http://schemas.microsoft.com/office/word/2016/wordml/cid" xmlns:w16se="http://schemas.microsoft.com/office/word/2015/wordml/symex" xmlns:wpg="http://schemas.microsoft.com/office/word/2010/wordprocessingGroup" xmlns:wpi="http://schemas.microsoft.com/office/word/2010/wordprocessingInk" xmlns:wne="http://schemas.microsoft.com/office/word/2006/wordml" xmlns:wps="http://schemas.microsoft.com/office/word/2010/wordprocessingShape" mc:Ignorable="w14 w15 w16se w16cid wp14">
   <w:footnote w:type="separator" w:id="-1">
@@ -945,6 +966,16 @@
 </file>
 
 <file path=word/header1.xml><?xml version="1.0" encoding="utf-8"?>
+<w:hdr xmlns:wpc="http://schemas.microsoft.com/office/word/2010/wordprocessingCanvas" xmlns:cx="http://schemas.microsoft.com/office/drawing/2014/chartex" xmlns:cx1="http://schemas.microsoft.com/office/drawing/2015/9/8/chartex" xmlns:cx2="http://schemas.microsoft.com/office/drawing/2015/10/21/chartex" xmlns:cx3="http://schemas.microsoft.com/office/drawing/2016/5/9/chartex" xmlns:cx4="http://schemas.microsoft.com/office/drawing/2016/5/10/chartex" xmlns:cx5="http://schemas.microsoft.com/office/drawing/2016/5/11/chartex" xmlns:cx6="http://schemas.microsoft.com/office/drawing/2016/5/12/chartex" xmlns:cx7="http://schemas.microsoft.com/office/drawing/2016/5/13/chartex" xmlns:cx8="http://schemas.microsoft.com/office/drawing/2016/5/14/chartex" xmlns:mc="http://schemas.openxmlformats.org/markup-compatibility/2006" xmlns:aink="http://schemas.microsoft.com/office/drawing/2016/ink" xmlns:am3d="http://schemas.microsoft.com/office/drawing/2017/model3d" xmlns:o="urn:schemas-microsoft-com:office:office" xmlns:r="http://schemas.openxmlformats.org/officeDocument/2006/relationships" xmlns:m="http://schemas.openxmlformats.org/officeDocument/2006/math" xmlns:v="urn:schemas-microsoft-com:vml" xmlns:wp14="http://schemas.microsoft.com/office/word/2010/wordprocessingDrawing" xmlns:wp="http://schemas.openxmlformats.org/drawingml/2006/wordprocessingDrawing" xmlns:w10="urn:schemas-microsoft-com:office:word" xmlns:w="http://schemas.openxmlformats.org/wordprocessingml/2006/main" xmlns:w14="http://schemas.microsoft.com/office/word/2010/wordml" xmlns:w15="http://schemas.microsoft.com/office/word/2012/wordml" xmlns:w16cid="http://schemas.microsoft.com/office/word/2016/wordml/cid" xmlns:w16se="http://schemas.microsoft.com/office/word/2015/wordml/symex" xmlns:wpg="http://schemas.microsoft.com/office/word/2010/wordprocessingGroup" xmlns:wpi="http://schemas.microsoft.com/office/word/2010/wordprocessingInk" xmlns:wne="http://schemas.microsoft.com/office/word/2006/wordml" xmlns:wps="http://schemas.microsoft.com/office/word/2010/wordprocessingShape" mc:Ignorable="w14 w15 w16se w16cid wp14">
+  <w:p>
+    <w:pPr>
+      <w:pStyle w:val="Header"/>
+    </w:pPr>
+  </w:p>
+</w:hdr>
+</file>
+
+<file path=word/header2.xml><?xml version="1.0" encoding="utf-8"?>
 <w:hdr xmlns:wpc="http://schemas.microsoft.com/office/word/2010/wordprocessingCanvas" xmlns:cx="http://schemas.microsoft.com/office/drawing/2014/chartex" xmlns:cx1="http://schemas.microsoft.com/office/drawing/2015/9/8/chartex" xmlns:cx2="http://schemas.microsoft.com/office/drawing/2015/10/21/chartex" xmlns:cx3="http://schemas.microsoft.com/office/drawing/2016/5/9/chartex" xmlns:cx4="http://schemas.microsoft.com/office/drawing/2016/5/10/chartex" xmlns:cx5="http://schemas.microsoft.com/office/drawing/2016/5/11/chartex" xmlns:cx6="http://schemas.microsoft.com/office/drawing/2016/5/12/chartex" xmlns:cx7="http://schemas.microsoft.com/office/drawing/2016/5/13/chartex" xmlns:cx8="http://schemas.microsoft.com/office/drawing/2016/5/14/chartex" xmlns:mc="http://schemas.openxmlformats.org/markup-compatibility/2006" xmlns:aink="http://schemas.microsoft.com/office/drawing/2016/ink" xmlns:am3d="http://schemas.microsoft.com/office/drawing/2017/model3d" xmlns:o="urn:schemas-microsoft-com:office:office" xmlns:r="http://schemas.openxmlformats.org/officeDocument/2006/relationships" xmlns:m="http://schemas.openxmlformats.org/officeDocument/2006/math" xmlns:v="urn:schemas-microsoft-com:vml" xmlns:wp14="http://schemas.microsoft.com/office/word/2010/wordprocessingDrawing" xmlns:wp="http://schemas.openxmlformats.org/drawingml/2006/wordprocessingDrawing" xmlns:w10="urn:schemas-microsoft-com:office:word" xmlns:w="http://schemas.openxmlformats.org/wordprocessingml/2006/main" xmlns:w14="http://schemas.microsoft.com/office/word/2010/wordml" xmlns:w15="http://schemas.microsoft.com/office/word/2012/wordml" xmlns:w16cid="http://schemas.microsoft.com/office/word/2016/wordml/cid" xmlns:w16se="http://schemas.microsoft.com/office/word/2015/wordml/symex" xmlns:wpg="http://schemas.microsoft.com/office/word/2010/wordprocessingGroup" xmlns:wpi="http://schemas.microsoft.com/office/word/2010/wordprocessingInk" xmlns:wne="http://schemas.microsoft.com/office/word/2006/wordml" xmlns:wps="http://schemas.microsoft.com/office/word/2010/wordprocessingShape" mc:Ignorable="w14 w15 w16se w16cid wp14">
   <w:p>
     <w:pPr>
@@ -1022,6 +1053,7 @@
     <w:pPr>
       <w:pStyle w:val="Header"/>
     </w:pPr>
+    <w:bookmarkStart w:id="0" w:name="_GoBack"/>
     <w:r>
       <w:rPr>
         <w:noProof/>
@@ -1029,13 +1061,13 @@
       <mc:AlternateContent>
         <mc:Choice Requires="wps">
           <w:drawing>
-            <wp:anchor distT="0" distB="0" distL="114300" distR="114300" simplePos="0" relativeHeight="251660288" behindDoc="0" locked="0" layoutInCell="1" allowOverlap="1" wp14:anchorId="19146A6B" wp14:editId="427AB88B">
+            <wp:anchor distT="0" distB="0" distL="114300" distR="114300" simplePos="0" relativeHeight="251660288" behindDoc="0" locked="0" layoutInCell="1" allowOverlap="1" wp14:anchorId="19146A6B" wp14:editId="65E13427">
               <wp:simplePos x="0" y="0"/>
               <wp:positionH relativeFrom="column">
-                <wp:align>center</wp:align>
+                <wp:posOffset>-463550</wp:posOffset>
               </wp:positionH>
               <wp:positionV relativeFrom="paragraph">
-                <wp:posOffset>284480</wp:posOffset>
+                <wp:posOffset>256112</wp:posOffset>
               </wp:positionV>
               <wp:extent cx="6858000" cy="0"/>
               <wp:effectExtent l="0" t="0" r="12700" b="12700"/>
@@ -1084,13 +1116,24 @@
         </mc:Choice>
         <mc:Fallback>
           <w:pict>
-            <v:line w14:anchorId="74CFCBB5" id="Straight Connector 3" o:spid="_x0000_s1026" style="position:absolute;z-index:251660288;visibility:visible;mso-wrap-style:square;mso-wrap-distance-left:9pt;mso-wrap-distance-top:0;mso-wrap-distance-right:9pt;mso-wrap-distance-bottom:0;mso-position-horizontal:center;mso-position-horizontal-relative:text;mso-position-vertical:absolute;mso-position-vertical-relative:text" from="0,22.4pt" to="540pt,22.4pt" o:gfxdata="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" strokecolor="#a91120" strokeweight="1pt">
+            <v:line w14:anchorId="023E3214" id="Straight Connector 3" o:spid="_x0000_s1026" style="position:absolute;z-index:251660288;visibility:visible;mso-wrap-style:square;mso-wrap-distance-left:9pt;mso-wrap-distance-top:0;mso-wrap-distance-right:9pt;mso-wrap-distance-bottom:0;mso-position-horizontal:absolute;mso-position-horizontal-relative:text;mso-position-vertical:absolute;mso-position-vertical-relative:text" from="-36.5pt,20.15pt" to="503.5pt,20.15pt" o:gfxdata="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" strokecolor="#a91120" strokeweight="1pt">
               <v:stroke joinstyle="miter"/>
             </v:line>
           </w:pict>
         </mc:Fallback>
       </mc:AlternateContent>
     </w:r>
+    <w:bookmarkEnd w:id="0"/>
+  </w:p>
+</w:hdr>
+</file>
+
+<file path=word/header3.xml><?xml version="1.0" encoding="utf-8"?>
+<w:hdr xmlns:wpc="http://schemas.microsoft.com/office/word/2010/wordprocessingCanvas" xmlns:cx="http://schemas.microsoft.com/office/drawing/2014/chartex" xmlns:cx1="http://schemas.microsoft.com/office/drawing/2015/9/8/chartex" xmlns:cx2="http://schemas.microsoft.com/office/drawing/2015/10/21/chartex" xmlns:cx3="http://schemas.microsoft.com/office/drawing/2016/5/9/chartex" xmlns:cx4="http://schemas.microsoft.com/office/drawing/2016/5/10/chartex" xmlns:cx5="http://schemas.microsoft.com/office/drawing/2016/5/11/chartex" xmlns:cx6="http://schemas.microsoft.com/office/drawing/2016/5/12/chartex" xmlns:cx7="http://schemas.microsoft.com/office/drawing/2016/5/13/chartex" xmlns:cx8="http://schemas.microsoft.com/office/drawing/2016/5/14/chartex" xmlns:mc="http://schemas.openxmlformats.org/markup-compatibility/2006" xmlns:aink="http://schemas.microsoft.com/office/drawing/2016/ink" xmlns:am3d="http://schemas.microsoft.com/office/drawing/2017/model3d" xmlns:o="urn:schemas-microsoft-com:office:office" xmlns:r="http://schemas.openxmlformats.org/officeDocument/2006/relationships" xmlns:m="http://schemas.openxmlformats.org/officeDocument/2006/math" xmlns:v="urn:schemas-microsoft-com:vml" xmlns:wp14="http://schemas.microsoft.com/office/word/2010/wordprocessingDrawing" xmlns:wp="http://schemas.openxmlformats.org/drawingml/2006/wordprocessingDrawing" xmlns:w10="urn:schemas-microsoft-com:office:word" xmlns:w="http://schemas.openxmlformats.org/wordprocessingml/2006/main" xmlns:w14="http://schemas.microsoft.com/office/word/2010/wordml" xmlns:w15="http://schemas.microsoft.com/office/word/2012/wordml" xmlns:w16cid="http://schemas.microsoft.com/office/word/2016/wordml/cid" xmlns:w16se="http://schemas.microsoft.com/office/word/2015/wordml/symex" xmlns:wpg="http://schemas.microsoft.com/office/word/2010/wordprocessingGroup" xmlns:wpi="http://schemas.microsoft.com/office/word/2010/wordprocessingInk" xmlns:wne="http://schemas.microsoft.com/office/word/2006/wordml" xmlns:wps="http://schemas.microsoft.com/office/word/2010/wordprocessingShape" mc:Ignorable="w14 w15 w16se w16cid wp14">
+  <w:p>
+    <w:pPr>
+      <w:pStyle w:val="Header"/>
+    </w:pPr>
   </w:p>
 </w:hdr>
 </file>
@@ -2045,7 +2088,7 @@
 </file>
 
 <file path=customXml/itemProps1.xml><?xml version="1.0" encoding="utf-8"?>
-<ds:datastoreItem xmlns:ds="http://schemas.openxmlformats.org/officeDocument/2006/customXml" ds:itemID="{1FD7CD4A-00A9-0542-9C76-B1AB6BADBF00}">
+<ds:datastoreItem xmlns:ds="http://schemas.openxmlformats.org/officeDocument/2006/customXml" ds:itemID="{2CD5E29D-4C6E-FF45-AE2B-5076B1627CF5}">
   <ds:schemaRefs>
     <ds:schemaRef ds:uri="http://schemas.openxmlformats.org/officeDocument/2006/bibliography"/>
   </ds:schemaRefs>

</xml_diff>